<commit_message>
Modified the project's report
</commit_message>
<xml_diff>
--- a/Report.docx
+++ b/Report.docx
@@ -472,7 +472,19 @@
           <w:tcPr>
             <w:tcW w:w="1281" w:type="dxa"/>
           </w:tcPr>
-          <w:p/>
+          <w:p>
+            <w:r>
+              <w:t xml:space="preserve">1 </w:t>
+            </w:r>
+            <w:proofErr w:type="spellStart"/>
+            <w:r>
+              <w:t>hr</w:t>
+            </w:r>
+            <w:proofErr w:type="spellEnd"/>
+            <w:r>
+              <w:t xml:space="preserve"> 30 min</w:t>
+            </w:r>
+          </w:p>
         </w:tc>
         <w:tc>
           <w:tcPr>
@@ -480,15 +492,7 @@
           </w:tcPr>
           <w:p>
             <w:r>
-              <w:t xml:space="preserve">Python libraries and </w:t>
-            </w:r>
-            <w:proofErr w:type="spellStart"/>
-            <w:r>
-              <w:t>Vscode</w:t>
-            </w:r>
-            <w:proofErr w:type="spellEnd"/>
-            <w:r>
-              <w:t xml:space="preserve"> </w:t>
+              <w:t xml:space="preserve">Python libraries and Vscode </w:t>
             </w:r>
           </w:p>
         </w:tc>
@@ -777,10 +781,7 @@
           </w:tcPr>
           <w:p>
             <w:r>
-              <w:t>O</w:t>
-            </w:r>
-            <w:r>
-              <w:t>bject</w:t>
+              <w:t>Object</w:t>
             </w:r>
           </w:p>
         </w:tc>
@@ -815,10 +816,7 @@
           </w:tcPr>
           <w:p>
             <w:r>
-              <w:t>O</w:t>
-            </w:r>
-            <w:r>
-              <w:t>bject</w:t>
+              <w:t>Object</w:t>
             </w:r>
           </w:p>
         </w:tc>
@@ -853,10 +851,7 @@
           </w:tcPr>
           <w:p>
             <w:r>
-              <w:t>O</w:t>
-            </w:r>
-            <w:r>
-              <w:t>bject</w:t>
+              <w:t>Object</w:t>
             </w:r>
           </w:p>
         </w:tc>
@@ -961,10 +956,7 @@
           </w:tcPr>
           <w:p>
             <w:r>
-              <w:t>O</w:t>
-            </w:r>
-            <w:r>
-              <w:t>bject</w:t>
+              <w:t>Object</w:t>
             </w:r>
           </w:p>
         </w:tc>
@@ -1056,50 +1048,903 @@
     </w:p>
     <w:p>
       <w:r>
-        <w:t>First the columns were renamed for easy manipulation. The new columns were as follows: move, year, num, purpose, Q, status, id. From there I only picked the column that I’d need for the analysis.</w:t>
-      </w:r>
-    </w:p>
-    <w:p>
-      <w:r>
-        <w:t>The purpose column had long strings that would make manipulation more tedious than if they are one w</w:t>
-      </w:r>
-      <w:r>
-        <w:t>o</w:t>
-      </w:r>
-      <w:r>
-        <w:t>rd.</w:t>
-      </w:r>
-      <w:r>
-        <w:t xml:space="preserve"> The values in this column were changed as follows; ‘Visitors on Holiday’ to ‘holiday’, ‘Visitors on Business’ to ‘business’ and ‘Visitors in Transit’ to ‘transit’.</w:t>
+        <w:t xml:space="preserve">Considering the nature of the Year_Text column it was necessary to convert it to integer. First, the string characteristics; * and </w:t>
+      </w:r>
+      <w:proofErr w:type="gramStart"/>
+      <w:r>
+        <w:t>‘ at</w:t>
+      </w:r>
+      <w:proofErr w:type="gramEnd"/>
+      <w:r>
+        <w:t xml:space="preserve"> the end of some of the entries were removed, making it possible for conversion of the column to numeric.</w:t>
+      </w:r>
+    </w:p>
+    <w:p>
+      <w:r>
+        <w:t>Then the columns were renamed for easy manipulation. The new columns were as follows: move, date, Year_Text, num, purpose, Q, status, id, year, x. From there I picked the column that I’d need for the analysis.</w:t>
+      </w:r>
+    </w:p>
+    <w:p>
+      <w:r>
+        <w:t>The actual conversion of the year column to numeric was done.</w:t>
+      </w:r>
+    </w:p>
+    <w:p>
+      <w:r>
+        <w:t>The purpose column had long strings that would make manipulation more tedious than if they are one word. The values in this column were changed as follows; ‘Visitors on Holiday’ to ‘holiday’, ‘Visitors on Business’ to ‘business’ and ‘Visitors in Transit’ to ‘transit’.</w:t>
+      </w:r>
+    </w:p>
+    <w:p>
+      <w:r>
+        <w:t>The analysis would focus only on the actual entries therefor rendering the ‘preliminary’ entries useless to the project. Also, we’d analyze the data from 2002, hence the entries from the years before that were also useless to the project. Due to that, only the entries whose status was actual and year above 2001 were picked. This reduced our working data frame from having 832 entries to 336.</w:t>
+      </w:r>
+    </w:p>
+    <w:p>
+      <w:r>
+        <w:t xml:space="preserve">The </w:t>
+      </w:r>
+      <w:r>
+        <w:t>next</w:t>
+      </w:r>
+      <w:r>
+        <w:t xml:space="preserve"> step was to check for duplicate values to which there were none.</w:t>
+      </w:r>
+    </w:p>
+    <w:p>
+      <w:pPr>
+        <w:pStyle w:val="Heading2"/>
+      </w:pPr>
+      <w:r>
+        <w:lastRenderedPageBreak/>
+        <w:t>OUTLIERS</w:t>
+      </w:r>
+    </w:p>
+    <w:p>
+      <w:r>
+        <w:t>I</w:t>
+      </w:r>
+      <w:r>
+        <w:t>n relation to quarters;</w:t>
+      </w:r>
+    </w:p>
+    <w:p>
+      <w:r>
+        <w:t>There seemed to be an outlier in the year 2005 Q4 and 20006 Q1, the num variable was above 2,500,000 while most of the other values were below 500,000.</w:t>
+      </w:r>
+    </w:p>
+    <w:p>
+      <w:pPr>
+        <w:rPr>
+          <w:rFonts w:ascii="Consolas" w:hAnsi="Consolas" w:cs="Times New Roman"/>
+          <w:color w:val="EEFFFF"/>
+          <w:sz w:val="21"/>
+          <w:szCs w:val="21"/>
+        </w:rPr>
+      </w:pPr>
+      <w:r>
+        <w:rPr>
+          <w:rFonts w:ascii="Consolas" w:hAnsi="Consolas" w:cs="Times New Roman"/>
+          <w:noProof/>
+          <w:color w:val="EEFFFF"/>
+          <w:sz w:val="21"/>
+          <w:szCs w:val="21"/>
+        </w:rPr>
+        <w:drawing>
+          <wp:anchor distT="0" distB="0" distL="114300" distR="114300" simplePos="0" relativeHeight="251658240" behindDoc="0" locked="0" layoutInCell="1" allowOverlap="1" wp14:anchorId="08A0C3F4" wp14:editId="0AD05578">
+            <wp:simplePos x="0" y="0"/>
+            <wp:positionH relativeFrom="margin">
+              <wp:posOffset>3636010</wp:posOffset>
+            </wp:positionH>
+            <wp:positionV relativeFrom="paragraph">
+              <wp:posOffset>-5715</wp:posOffset>
+            </wp:positionV>
+            <wp:extent cx="2646680" cy="2774950"/>
+            <wp:effectExtent l="0" t="0" r="1270" b="0"/>
+            <wp:wrapSquare wrapText="bothSides"/>
+            <wp:docPr id="4" name="Picture 4"/>
+            <wp:cNvGraphicFramePr>
+              <a:graphicFrameLocks xmlns:a="http://schemas.openxmlformats.org/drawingml/2006/main" noChangeAspect="1"/>
+            </wp:cNvGraphicFramePr>
+            <a:graphic xmlns:a="http://schemas.openxmlformats.org/drawingml/2006/main">
+              <a:graphicData uri="http://schemas.openxmlformats.org/drawingml/2006/picture">
+                <pic:pic xmlns:pic="http://schemas.openxmlformats.org/drawingml/2006/picture">
+                  <pic:nvPicPr>
+                    <pic:cNvPr id="0" name="Picture 16"/>
+                    <pic:cNvPicPr>
+                      <a:picLocks noChangeAspect="1" noChangeArrowheads="1"/>
+                    </pic:cNvPicPr>
+                  </pic:nvPicPr>
+                  <pic:blipFill>
+                    <a:blip r:embed="rId5">
+                      <a:extLst>
+                        <a:ext uri="{28A0092B-C50C-407E-A947-70E740481C1C}">
+                          <a14:useLocalDpi xmlns:a14="http://schemas.microsoft.com/office/drawing/2010/main" val="0"/>
+                        </a:ext>
+                      </a:extLst>
+                    </a:blip>
+                    <a:srcRect/>
+                    <a:stretch>
+                      <a:fillRect/>
+                    </a:stretch>
+                  </pic:blipFill>
+                  <pic:spPr bwMode="auto">
+                    <a:xfrm>
+                      <a:off x="0" y="0"/>
+                      <a:ext cx="2646680" cy="2774950"/>
+                    </a:xfrm>
+                    <a:prstGeom prst="rect">
+                      <a:avLst/>
+                    </a:prstGeom>
+                    <a:noFill/>
+                    <a:ln>
+                      <a:noFill/>
+                    </a:ln>
+                  </pic:spPr>
+                </pic:pic>
+              </a:graphicData>
+            </a:graphic>
+            <wp14:sizeRelH relativeFrom="margin">
+              <wp14:pctWidth>0</wp14:pctWidth>
+            </wp14:sizeRelH>
+            <wp14:sizeRelV relativeFrom="margin">
+              <wp14:pctHeight>0</wp14:pctHeight>
+            </wp14:sizeRelV>
+          </wp:anchor>
+        </w:drawing>
+      </w:r>
+      <w:r>
+        <w:rPr>
+          <w:noProof/>
+        </w:rPr>
+        <w:drawing>
+          <wp:inline distT="0" distB="0" distL="0" distR="0" wp14:anchorId="423DD095" wp14:editId="7652C2C1">
+            <wp:extent cx="3253563" cy="2720975"/>
+            <wp:effectExtent l="0" t="0" r="4445" b="0"/>
+            <wp:docPr id="1" name="Picture 1"/>
+            <wp:cNvGraphicFramePr>
+              <a:graphicFrameLocks xmlns:a="http://schemas.openxmlformats.org/drawingml/2006/main" noChangeAspect="1"/>
+            </wp:cNvGraphicFramePr>
+            <a:graphic xmlns:a="http://schemas.openxmlformats.org/drawingml/2006/main">
+              <a:graphicData uri="http://schemas.openxmlformats.org/drawingml/2006/picture">
+                <pic:pic xmlns:pic="http://schemas.openxmlformats.org/drawingml/2006/picture">
+                  <pic:nvPicPr>
+                    <pic:cNvPr id="0" name="Picture 1"/>
+                    <pic:cNvPicPr>
+                      <a:picLocks noChangeAspect="1" noChangeArrowheads="1"/>
+                    </pic:cNvPicPr>
+                  </pic:nvPicPr>
+                  <pic:blipFill>
+                    <a:blip r:embed="rId6">
+                      <a:extLst>
+                        <a:ext uri="{28A0092B-C50C-407E-A947-70E740481C1C}">
+                          <a14:useLocalDpi xmlns:a14="http://schemas.microsoft.com/office/drawing/2010/main" val="0"/>
+                        </a:ext>
+                      </a:extLst>
+                    </a:blip>
+                    <a:srcRect/>
+                    <a:stretch>
+                      <a:fillRect/>
+                    </a:stretch>
+                  </pic:blipFill>
+                  <pic:spPr bwMode="auto">
+                    <a:xfrm>
+                      <a:off x="0" y="0"/>
+                      <a:ext cx="3312220" cy="2770030"/>
+                    </a:xfrm>
+                    <a:prstGeom prst="rect">
+                      <a:avLst/>
+                    </a:prstGeom>
+                    <a:noFill/>
+                    <a:ln>
+                      <a:noFill/>
+                    </a:ln>
+                  </pic:spPr>
+                </pic:pic>
+              </a:graphicData>
+            </a:graphic>
+          </wp:inline>
+        </w:drawing>
+      </w:r>
+      <w:r>
+        <w:rPr>
+          <w:rFonts w:ascii="Courier New" w:eastAsia="Times New Roman" w:hAnsi="Courier New" w:cs="Courier New"/>
+          <w:color w:val="EEFFFF"/>
+          <w:sz w:val="20"/>
+          <w:szCs w:val="20"/>
+        </w:rPr>
+        <w:t xml:space="preserve"> </w:t>
+      </w:r>
+    </w:p>
+    <w:p>
+      <w:pPr>
+        <w:rPr>
+          <w:rFonts w:ascii="Consolas" w:hAnsi="Consolas" w:cs="Times New Roman"/>
+          <w:color w:val="EEFFFF"/>
+          <w:sz w:val="21"/>
+          <w:szCs w:val="21"/>
+        </w:rPr>
+      </w:pPr>
+      <w:r>
+        <w:rPr>
+          <w:rFonts w:ascii="Consolas" w:hAnsi="Consolas" w:cs="Times New Roman"/>
+          <w:color w:val="EEFFFF"/>
+          <w:sz w:val="21"/>
+          <w:szCs w:val="21"/>
+        </w:rPr>
+        <w:t>.</w:t>
+      </w:r>
+    </w:p>
+    <w:p>
+      <w:r>
+        <w:t>In relation to purpose;</w:t>
+      </w:r>
+    </w:p>
+    <w:p>
+      <w:r>
+        <w:t>There seemed to be an outlier in the year 2005 and 2006 in relation to holiday while the others were below</w:t>
+      </w:r>
+      <w:r>
+        <w:t xml:space="preserve"> 500,000. The other ones that were above 500,00 were around 2005, 20006 and 2007 in relation to business. The holiday purpose had values above 2,500,00 while the business purpose had values above 500,000.</w:t>
+      </w:r>
+    </w:p>
+    <w:p>
+      <w:r>
+        <w:rPr>
+          <w:noProof/>
+        </w:rPr>
+        <w:drawing>
+          <wp:inline distT="0" distB="0" distL="0" distR="0" wp14:anchorId="46348FFB" wp14:editId="485FDD93">
+            <wp:extent cx="3027680" cy="2902688"/>
+            <wp:effectExtent l="0" t="0" r="1270" b="0"/>
+            <wp:docPr id="6" name="Picture 6"/>
+            <wp:cNvGraphicFramePr>
+              <a:graphicFrameLocks xmlns:a="http://schemas.openxmlformats.org/drawingml/2006/main" noChangeAspect="1"/>
+            </wp:cNvGraphicFramePr>
+            <a:graphic xmlns:a="http://schemas.openxmlformats.org/drawingml/2006/main">
+              <a:graphicData uri="http://schemas.openxmlformats.org/drawingml/2006/picture">
+                <pic:pic xmlns:pic="http://schemas.openxmlformats.org/drawingml/2006/picture">
+                  <pic:nvPicPr>
+                    <pic:cNvPr id="0" name="Picture 29"/>
+                    <pic:cNvPicPr>
+                      <a:picLocks noChangeAspect="1" noChangeArrowheads="1"/>
+                    </pic:cNvPicPr>
+                  </pic:nvPicPr>
+                  <pic:blipFill>
+                    <a:blip r:embed="rId7">
+                      <a:extLst>
+                        <a:ext uri="{28A0092B-C50C-407E-A947-70E740481C1C}">
+                          <a14:useLocalDpi xmlns:a14="http://schemas.microsoft.com/office/drawing/2010/main" val="0"/>
+                        </a:ext>
+                      </a:extLst>
+                    </a:blip>
+                    <a:srcRect/>
+                    <a:stretch>
+                      <a:fillRect/>
+                    </a:stretch>
+                  </pic:blipFill>
+                  <pic:spPr bwMode="auto">
+                    <a:xfrm>
+                      <a:off x="0" y="0"/>
+                      <a:ext cx="3102676" cy="2974588"/>
+                    </a:xfrm>
+                    <a:prstGeom prst="rect">
+                      <a:avLst/>
+                    </a:prstGeom>
+                    <a:noFill/>
+                    <a:ln>
+                      <a:noFill/>
+                    </a:ln>
+                  </pic:spPr>
+                </pic:pic>
+              </a:graphicData>
+            </a:graphic>
+          </wp:inline>
+        </w:drawing>
+      </w:r>
+      <w:r>
+        <w:rPr>
+          <w:rFonts w:ascii="Courier New" w:eastAsia="Times New Roman" w:hAnsi="Courier New" w:cs="Courier New"/>
+          <w:color w:val="EEFFFF"/>
+          <w:sz w:val="20"/>
+          <w:szCs w:val="20"/>
+        </w:rPr>
+        <w:t xml:space="preserve"> </w:t>
+      </w:r>
+      <w:r>
+        <w:rPr>
+          <w:noProof/>
+        </w:rPr>
+        <w:drawing>
+          <wp:inline distT="0" distB="0" distL="0" distR="0" wp14:anchorId="18CAF94D" wp14:editId="037C3DF1">
+            <wp:extent cx="2796363" cy="2783840"/>
+            <wp:effectExtent l="0" t="0" r="4445" b="0"/>
+            <wp:docPr id="8" name="Picture 8"/>
+            <wp:cNvGraphicFramePr>
+              <a:graphicFrameLocks xmlns:a="http://schemas.openxmlformats.org/drawingml/2006/main" noChangeAspect="1"/>
+            </wp:cNvGraphicFramePr>
+            <a:graphic xmlns:a="http://schemas.openxmlformats.org/drawingml/2006/main">
+              <a:graphicData uri="http://schemas.openxmlformats.org/drawingml/2006/picture">
+                <pic:pic xmlns:pic="http://schemas.openxmlformats.org/drawingml/2006/picture">
+                  <pic:nvPicPr>
+                    <pic:cNvPr id="0" name="Picture 42"/>
+                    <pic:cNvPicPr>
+                      <a:picLocks noChangeAspect="1" noChangeArrowheads="1"/>
+                    </pic:cNvPicPr>
+                  </pic:nvPicPr>
+                  <pic:blipFill>
+                    <a:blip r:embed="rId8">
+                      <a:extLst>
+                        <a:ext uri="{28A0092B-C50C-407E-A947-70E740481C1C}">
+                          <a14:useLocalDpi xmlns:a14="http://schemas.microsoft.com/office/drawing/2010/main" val="0"/>
+                        </a:ext>
+                      </a:extLst>
+                    </a:blip>
+                    <a:srcRect/>
+                    <a:stretch>
+                      <a:fillRect/>
+                    </a:stretch>
+                  </pic:blipFill>
+                  <pic:spPr bwMode="auto">
+                    <a:xfrm>
+                      <a:off x="0" y="0"/>
+                      <a:ext cx="2861779" cy="2848963"/>
+                    </a:xfrm>
+                    <a:prstGeom prst="rect">
+                      <a:avLst/>
+                    </a:prstGeom>
+                    <a:noFill/>
+                    <a:ln>
+                      <a:noFill/>
+                    </a:ln>
+                  </pic:spPr>
+                </pic:pic>
+              </a:graphicData>
+            </a:graphic>
+          </wp:inline>
+        </w:drawing>
+      </w:r>
+    </w:p>
+    <w:p>
+      <w:pPr>
+        <w:pStyle w:val="Heading1"/>
+      </w:pPr>
+      <w:r>
+        <w:lastRenderedPageBreak/>
+        <w:t>ANALYSIS</w:t>
+      </w:r>
+    </w:p>
+    <w:p>
+      <w:pPr>
+        <w:pStyle w:val="Heading2"/>
+      </w:pPr>
+      <w:r>
+        <w:t>UNIVARIATE</w:t>
+      </w:r>
+    </w:p>
+    <w:p>
+      <w:r>
+        <w:t>The description of the num variable was as follows:</w:t>
+      </w:r>
+    </w:p>
+    <w:p>
+      <w:r>
+        <w:t xml:space="preserve">Mean </w:t>
+      </w:r>
+      <w:r>
+        <w:sym w:font="Wingdings" w:char="F0E0"/>
+      </w:r>
+      <w:r>
+        <w:t xml:space="preserve"> 115,643</w:t>
+      </w:r>
+    </w:p>
+    <w:p>
+      <w:r>
+        <w:t xml:space="preserve">Minimum </w:t>
+      </w:r>
+      <w:r>
+        <w:sym w:font="Wingdings" w:char="F0E0"/>
+      </w:r>
+      <w:r>
+        <w:t xml:space="preserve"> </w:t>
+      </w:r>
+      <w:r>
+        <w:t>3</w:t>
+      </w:r>
+      <w:r>
+        <w:t>,</w:t>
+      </w:r>
+      <w:r>
+        <w:t>800</w:t>
+      </w:r>
+    </w:p>
+    <w:p>
+      <w:r>
+        <w:t xml:space="preserve">25% </w:t>
+      </w:r>
+      <w:r>
+        <w:sym w:font="Wingdings" w:char="F0E0"/>
+      </w:r>
+      <w:r>
+        <w:t xml:space="preserve"> </w:t>
+      </w:r>
+      <w:r>
+        <w:t xml:space="preserve">   26</w:t>
+      </w:r>
+      <w:r>
+        <w:t>,</w:t>
+      </w:r>
+      <w:r>
+        <w:t>950</w:t>
+      </w:r>
+    </w:p>
+    <w:p>
+      <w:r>
+        <w:t xml:space="preserve">50%   </w:t>
+      </w:r>
+      <w:r>
+        <w:sym w:font="Wingdings" w:char="F0E0"/>
+      </w:r>
+      <w:r>
+        <w:t xml:space="preserve"> </w:t>
+      </w:r>
+      <w:r>
+        <w:t xml:space="preserve"> 44</w:t>
+      </w:r>
+      <w:r>
+        <w:t>,</w:t>
+      </w:r>
+      <w:r>
+        <w:t>850</w:t>
+      </w:r>
+    </w:p>
+    <w:p>
+      <w:r>
+        <w:t xml:space="preserve">75%   </w:t>
+      </w:r>
+      <w:r>
+        <w:sym w:font="Wingdings" w:char="F0E0"/>
+      </w:r>
+      <w:r>
+        <w:t xml:space="preserve">  180</w:t>
+      </w:r>
+      <w:r>
+        <w:t>,</w:t>
+      </w:r>
+      <w:r>
+        <w:t>900</w:t>
+      </w:r>
+    </w:p>
+    <w:p>
+      <w:r>
+        <w:t>Max</w:t>
+      </w:r>
+      <w:r>
+        <w:t xml:space="preserve">imum </w:t>
+      </w:r>
+      <w:r>
+        <w:sym w:font="Wingdings" w:char="F0E0"/>
+      </w:r>
+      <w:r>
+        <w:t xml:space="preserve">  2</w:t>
+      </w:r>
+      <w:r>
+        <w:t>,</w:t>
+      </w:r>
+      <w:r>
+        <w:t>966</w:t>
+      </w:r>
+      <w:r>
+        <w:t>,</w:t>
+      </w:r>
+      <w:r>
+        <w:t>000</w:t>
+      </w:r>
+    </w:p>
+    <w:p>
+      <w:r>
+        <w:t xml:space="preserve">Standard deviation </w:t>
+      </w:r>
+      <w:r>
+        <w:sym w:font="Wingdings" w:char="F0E0"/>
+      </w:r>
+      <w:r>
+        <w:t xml:space="preserve"> </w:t>
+      </w:r>
+      <w:r>
+        <w:t>167</w:t>
+      </w:r>
+      <w:r>
+        <w:t>,</w:t>
+      </w:r>
+      <w:r>
+        <w:t>237</w:t>
+      </w:r>
+    </w:p>
+    <w:p>
+      <w:r>
+        <w:t xml:space="preserve">std    </w:t>
+      </w:r>
+      <w:r>
+        <w:sym w:font="Wingdings" w:char="F0E0"/>
+      </w:r>
+      <w:r>
+        <w:t xml:space="preserve"> </w:t>
+      </w:r>
+      <w:r>
+        <w:t xml:space="preserve"> 242</w:t>
+      </w:r>
+      <w:r>
+        <w:t>,</w:t>
+      </w:r>
+      <w:r>
+        <w:t>241</w:t>
+      </w:r>
+      <w:r>
+        <w:t>.</w:t>
+      </w:r>
+      <w:r>
+        <w:t>2</w:t>
+      </w:r>
+    </w:p>
+    <w:p>
+      <w:r>
+        <w:t xml:space="preserve">Skew </w:t>
+      </w:r>
+      <w:r>
+        <w:sym w:font="Wingdings" w:char="F0E0"/>
+      </w:r>
+      <w:r>
+        <w:t xml:space="preserve"> </w:t>
+      </w:r>
+      <w:r>
+        <w:t>11.414670075091141</w:t>
+      </w:r>
+    </w:p>
+    <w:p>
+      <w:r>
+        <w:t xml:space="preserve">Kurtosis </w:t>
+      </w:r>
+      <w:r>
+        <w:sym w:font="Wingdings" w:char="F0E0"/>
+      </w:r>
+      <w:r>
+        <w:t xml:space="preserve"> </w:t>
+      </w:r>
+      <w:r>
+        <w:t>183.64413696629836</w:t>
+      </w:r>
+    </w:p>
+    <w:p>
+      <w:pPr>
+        <w:pStyle w:val="Heading2"/>
+        <w:rPr>
+          <w:rFonts w:asciiTheme="minorHAnsi" w:eastAsiaTheme="minorHAnsi" w:hAnsiTheme="minorHAnsi" w:cstheme="minorBidi"/>
+          <w:sz w:val="22"/>
+          <w:szCs w:val="22"/>
+        </w:rPr>
+      </w:pPr>
+      <w:r>
+        <w:t>BIVARIATE</w:t>
+      </w:r>
+    </w:p>
+    <w:p>
+      <w:r>
+        <w:t>The total number of visitors pe</w:t>
+      </w:r>
+      <w:r>
+        <w:t>r</w:t>
+      </w:r>
+      <w:r>
+        <w:t xml:space="preserve"> year was an increasing trend </w:t>
+      </w:r>
+      <w:r>
+        <w:t>from 2002 and only sharply dropped from 2006 to 2009 and started slowly increasing again over the years. The peak was at 2005 with 6,714,300 followed by 2006 with 6,417,200 and 2007 with 4,607,400.</w:t>
+      </w:r>
+    </w:p>
+    <w:p>
+      <w:r>
+        <w:t>The total number of visitors per quarter in that period drops sharply from Q1 to Q2 and the starts rising up to Q4. The highest quarter is Q</w:t>
+      </w:r>
+      <w:r>
+        <w:t>4</w:t>
+      </w:r>
+      <w:r>
+        <w:t xml:space="preserve"> with 11,716,000 followed by Q1 11,254,300</w:t>
+      </w:r>
+      <w:r>
+        <w:t xml:space="preserve"> and Q3 with 8,971,100. Lastly Q2 had 6,914,700.</w:t>
+      </w:r>
+    </w:p>
+    <w:p>
+      <w:r>
+        <w:t>The total number of visitors by purposes is highest for holiday with 26,734,400 followed by business with 5,970,300 and transit with 3,176,500. Lastly other purposes had 2.974,900.</w:t>
+      </w:r>
+    </w:p>
+    <w:p>
+      <w:r>
+        <w:br w:type="page"/>
+      </w:r>
+    </w:p>
+    <w:p/>
+    <w:p>
+      <w:pPr>
+        <w:pStyle w:val="Heading2"/>
+      </w:pPr>
+      <w:r>
+        <w:t>MULTIVARIATE</w:t>
+      </w:r>
+    </w:p>
+    <w:p>
+      <w:pPr>
+        <w:pStyle w:val="ListParagraph"/>
+        <w:numPr>
+          <w:ilvl w:val="0"/>
+          <w:numId w:val="2"/>
+        </w:numPr>
+      </w:pPr>
+      <w:r>
+        <w:t>Year per purpose:</w:t>
+      </w:r>
+    </w:p>
+    <w:p>
+      <w:r>
+        <w:rPr>
+          <w:noProof/>
+        </w:rPr>
+        <w:drawing>
+          <wp:inline distT="0" distB="0" distL="0" distR="0" wp14:anchorId="627BE1A8" wp14:editId="6399144C">
+            <wp:extent cx="4561205" cy="3083442"/>
+            <wp:effectExtent l="0" t="0" r="0" b="0"/>
+            <wp:docPr id="10" name="Picture 10"/>
+            <wp:cNvGraphicFramePr>
+              <a:graphicFrameLocks xmlns:a="http://schemas.openxmlformats.org/drawingml/2006/main" noChangeAspect="1"/>
+            </wp:cNvGraphicFramePr>
+            <a:graphic xmlns:a="http://schemas.openxmlformats.org/drawingml/2006/main">
+              <a:graphicData uri="http://schemas.openxmlformats.org/drawingml/2006/picture">
+                <pic:pic xmlns:pic="http://schemas.openxmlformats.org/drawingml/2006/picture">
+                  <pic:nvPicPr>
+                    <pic:cNvPr id="0" name="Picture 55"/>
+                    <pic:cNvPicPr>
+                      <a:picLocks noChangeAspect="1" noChangeArrowheads="1"/>
+                    </pic:cNvPicPr>
+                  </pic:nvPicPr>
+                  <pic:blipFill>
+                    <a:blip r:embed="rId9">
+                      <a:extLst>
+                        <a:ext uri="{28A0092B-C50C-407E-A947-70E740481C1C}">
+                          <a14:useLocalDpi xmlns:a14="http://schemas.microsoft.com/office/drawing/2010/main" val="0"/>
+                        </a:ext>
+                      </a:extLst>
+                    </a:blip>
+                    <a:srcRect/>
+                    <a:stretch>
+                      <a:fillRect/>
+                    </a:stretch>
+                  </pic:blipFill>
+                  <pic:spPr bwMode="auto">
+                    <a:xfrm>
+                      <a:off x="0" y="0"/>
+                      <a:ext cx="4617527" cy="3121516"/>
+                    </a:xfrm>
+                    <a:prstGeom prst="rect">
+                      <a:avLst/>
+                    </a:prstGeom>
+                    <a:noFill/>
+                    <a:ln>
+                      <a:noFill/>
+                    </a:ln>
+                  </pic:spPr>
+                </pic:pic>
+              </a:graphicData>
+            </a:graphic>
+          </wp:inline>
+        </w:drawing>
+      </w:r>
+    </w:p>
+    <w:p/>
+    <w:p>
+      <w:pPr>
+        <w:pStyle w:val="ListParagraph"/>
+        <w:numPr>
+          <w:ilvl w:val="0"/>
+          <w:numId w:val="2"/>
+        </w:numPr>
+      </w:pPr>
+      <w:r>
+        <w:t>Year per quarter:</w:t>
+      </w:r>
+    </w:p>
+    <w:p/>
+    <w:p>
+      <w:r>
+        <w:rPr>
+          <w:noProof/>
+        </w:rPr>
+        <w:drawing>
+          <wp:inline distT="0" distB="0" distL="0" distR="0" wp14:anchorId="6D6DE54E" wp14:editId="0FB0C2A2">
+            <wp:extent cx="5262880" cy="3328035"/>
+            <wp:effectExtent l="0" t="0" r="0" b="0"/>
+            <wp:docPr id="12" name="Picture 12"/>
+            <wp:cNvGraphicFramePr>
+              <a:graphicFrameLocks xmlns:a="http://schemas.openxmlformats.org/drawingml/2006/main" noChangeAspect="1"/>
+            </wp:cNvGraphicFramePr>
+            <a:graphic xmlns:a="http://schemas.openxmlformats.org/drawingml/2006/main">
+              <a:graphicData uri="http://schemas.openxmlformats.org/drawingml/2006/picture">
+                <pic:pic xmlns:pic="http://schemas.openxmlformats.org/drawingml/2006/picture">
+                  <pic:nvPicPr>
+                    <pic:cNvPr id="0" name="Picture 68"/>
+                    <pic:cNvPicPr>
+                      <a:picLocks noChangeAspect="1" noChangeArrowheads="1"/>
+                    </pic:cNvPicPr>
+                  </pic:nvPicPr>
+                  <pic:blipFill>
+                    <a:blip r:embed="rId10">
+                      <a:extLst>
+                        <a:ext uri="{28A0092B-C50C-407E-A947-70E740481C1C}">
+                          <a14:useLocalDpi xmlns:a14="http://schemas.microsoft.com/office/drawing/2010/main" val="0"/>
+                        </a:ext>
+                      </a:extLst>
+                    </a:blip>
+                    <a:srcRect/>
+                    <a:stretch>
+                      <a:fillRect/>
+                    </a:stretch>
+                  </pic:blipFill>
+                  <pic:spPr bwMode="auto">
+                    <a:xfrm>
+                      <a:off x="0" y="0"/>
+                      <a:ext cx="5262880" cy="3328035"/>
+                    </a:xfrm>
+                    <a:prstGeom prst="rect">
+                      <a:avLst/>
+                    </a:prstGeom>
+                    <a:noFill/>
+                    <a:ln>
+                      <a:noFill/>
+                    </a:ln>
+                  </pic:spPr>
+                </pic:pic>
+              </a:graphicData>
+            </a:graphic>
+          </wp:inline>
+        </w:drawing>
+      </w:r>
+    </w:p>
+    <w:p>
+      <w:pPr>
+        <w:pStyle w:val="ListParagraph"/>
+        <w:numPr>
+          <w:ilvl w:val="0"/>
+          <w:numId w:val="2"/>
+        </w:numPr>
+      </w:pPr>
+      <w:r>
+        <w:lastRenderedPageBreak/>
+        <w:t>Quarter per purpose:</w:t>
+      </w:r>
+    </w:p>
+    <w:p>
+      <w:r>
+        <w:rPr>
+          <w:noProof/>
+        </w:rPr>
+        <w:drawing>
+          <wp:inline distT="0" distB="0" distL="0" distR="0" wp14:anchorId="6B8A35AF" wp14:editId="799D696D">
+            <wp:extent cx="5167630" cy="3338830"/>
+            <wp:effectExtent l="0" t="0" r="0" b="0"/>
+            <wp:docPr id="16" name="Picture 16"/>
+            <wp:cNvGraphicFramePr>
+              <a:graphicFrameLocks xmlns:a="http://schemas.openxmlformats.org/drawingml/2006/main" noChangeAspect="1"/>
+            </wp:cNvGraphicFramePr>
+            <a:graphic xmlns:a="http://schemas.openxmlformats.org/drawingml/2006/main">
+              <a:graphicData uri="http://schemas.openxmlformats.org/drawingml/2006/picture">
+                <pic:pic xmlns:pic="http://schemas.openxmlformats.org/drawingml/2006/picture">
+                  <pic:nvPicPr>
+                    <pic:cNvPr id="0" name="Picture 151"/>
+                    <pic:cNvPicPr>
+                      <a:picLocks noChangeAspect="1" noChangeArrowheads="1"/>
+                    </pic:cNvPicPr>
+                  </pic:nvPicPr>
+                  <pic:blipFill>
+                    <a:blip r:embed="rId11">
+                      <a:extLst>
+                        <a:ext uri="{28A0092B-C50C-407E-A947-70E740481C1C}">
+                          <a14:useLocalDpi xmlns:a14="http://schemas.microsoft.com/office/drawing/2010/main" val="0"/>
+                        </a:ext>
+                      </a:extLst>
+                    </a:blip>
+                    <a:srcRect/>
+                    <a:stretch>
+                      <a:fillRect/>
+                    </a:stretch>
+                  </pic:blipFill>
+                  <pic:spPr bwMode="auto">
+                    <a:xfrm>
+                      <a:off x="0" y="0"/>
+                      <a:ext cx="5167630" cy="3338830"/>
+                    </a:xfrm>
+                    <a:prstGeom prst="rect">
+                      <a:avLst/>
+                    </a:prstGeom>
+                    <a:noFill/>
+                    <a:ln>
+                      <a:noFill/>
+                    </a:ln>
+                  </pic:spPr>
+                </pic:pic>
+              </a:graphicData>
+            </a:graphic>
+          </wp:inline>
+        </w:drawing>
       </w:r>
     </w:p>
     <w:p/>
     <w:p/>
+    <w:p>
+      <w:pPr>
+        <w:pStyle w:val="Heading1"/>
+      </w:pPr>
+      <w:r>
+        <w:t>CONCLUSION</w:t>
+      </w:r>
+    </w:p>
+    <w:p>
+      <w:pPr>
+        <w:tabs>
+          <w:tab w:val="center" w:pos="4680"/>
+        </w:tabs>
+      </w:pPr>
+      <w:r>
+        <w:t>Holiday is the most use</w:t>
+      </w:r>
+      <w:r>
+        <w:t>d purpose for travel to Kenya, over the years and in every quarter.</w:t>
+      </w:r>
+    </w:p>
+    <w:p>
+      <w:pPr>
+        <w:tabs>
+          <w:tab w:val="center" w:pos="4680"/>
+        </w:tabs>
+      </w:pPr>
+      <w:r>
+        <w:t>Business is the second mostly used purpose of travel, with transit and others following.</w:t>
+      </w:r>
+    </w:p>
+    <w:p>
+      <w:pPr>
+        <w:tabs>
+          <w:tab w:val="center" w:pos="4680"/>
+        </w:tabs>
+      </w:pPr>
+      <w:r>
+        <w:t>The quarterly trend is most high in Q4 and Q1, followed by Q3 and lastly Q2.</w:t>
+      </w:r>
+    </w:p>
+    <w:p>
+      <w:pPr>
+        <w:tabs>
+          <w:tab w:val="center" w:pos="4680"/>
+        </w:tabs>
+      </w:pPr>
+      <w:r>
+        <w:t>Over the years 2005, 2006 and 2007 have recorded the most travel entries in the country.</w:t>
+      </w:r>
+    </w:p>
+    <w:p>
+      <w:pPr>
+        <w:pStyle w:val="Heading1"/>
+      </w:pPr>
+      <w:r>
+        <w:t>RECCOMMENDATION AND NEXT STEP</w:t>
+      </w:r>
+    </w:p>
+    <w:p>
+      <w:r>
+        <w:t>Further research; other than the one available on the data will be done.</w:t>
+      </w:r>
+    </w:p>
     <w:p/>
-    <w:p>
-      <w:pPr>
-        <w:pStyle w:val="Heading1"/>
-      </w:pPr>
-      <w:r>
-        <w:t>ANALYSIS</w:t>
-      </w:r>
-    </w:p>
-    <w:p>
-      <w:pPr>
-        <w:pStyle w:val="Heading1"/>
-      </w:pPr>
-      <w:r>
-        <w:t>CONCLUSION</w:t>
-      </w:r>
-    </w:p>
-    <w:p>
-      <w:pPr>
-        <w:pStyle w:val="Heading1"/>
-      </w:pPr>
-      <w:r>
-        <w:t>RECCOMMENDATION AND NEXT STEP</w:t>
-      </w:r>
-    </w:p>
     <w:sectPr>
       <w:pgSz w:w="12240" w:h="15840"/>
       <w:pgMar w:top="1440" w:right="1440" w:bottom="1440" w:left="1440" w:header="720" w:footer="720" w:gutter="0"/>
@@ -1198,8 +2043,100 @@
       </w:pPr>
     </w:lvl>
   </w:abstractNum>
+  <w:abstractNum w:abstractNumId="1" w15:restartNumberingAfterBreak="0">
+    <w:nsid w:val="316644A6"/>
+    <w:multiLevelType w:val="hybridMultilevel"/>
+    <w:tmpl w:val="7A801062"/>
+    <w:lvl w:ilvl="0" w:tplc="04090017">
+      <w:start w:val="1"/>
+      <w:numFmt w:val="lowerLetter"/>
+      <w:lvlText w:val="%1)"/>
+      <w:lvlJc w:val="left"/>
+      <w:pPr>
+        <w:ind w:left="720" w:hanging="360"/>
+      </w:pPr>
+      <w:rPr>
+        <w:rFonts w:hint="default"/>
+      </w:rPr>
+    </w:lvl>
+    <w:lvl w:ilvl="1" w:tplc="04090019" w:tentative="1">
+      <w:start w:val="1"/>
+      <w:numFmt w:val="lowerLetter"/>
+      <w:lvlText w:val="%2."/>
+      <w:lvlJc w:val="left"/>
+      <w:pPr>
+        <w:ind w:left="1440" w:hanging="360"/>
+      </w:pPr>
+    </w:lvl>
+    <w:lvl w:ilvl="2" w:tplc="0409001B" w:tentative="1">
+      <w:start w:val="1"/>
+      <w:numFmt w:val="lowerRoman"/>
+      <w:lvlText w:val="%3."/>
+      <w:lvlJc w:val="right"/>
+      <w:pPr>
+        <w:ind w:left="2160" w:hanging="180"/>
+      </w:pPr>
+    </w:lvl>
+    <w:lvl w:ilvl="3" w:tplc="0409000F" w:tentative="1">
+      <w:start w:val="1"/>
+      <w:numFmt w:val="decimal"/>
+      <w:lvlText w:val="%4."/>
+      <w:lvlJc w:val="left"/>
+      <w:pPr>
+        <w:ind w:left="2880" w:hanging="360"/>
+      </w:pPr>
+    </w:lvl>
+    <w:lvl w:ilvl="4" w:tplc="04090019" w:tentative="1">
+      <w:start w:val="1"/>
+      <w:numFmt w:val="lowerLetter"/>
+      <w:lvlText w:val="%5."/>
+      <w:lvlJc w:val="left"/>
+      <w:pPr>
+        <w:ind w:left="3600" w:hanging="360"/>
+      </w:pPr>
+    </w:lvl>
+    <w:lvl w:ilvl="5" w:tplc="0409001B" w:tentative="1">
+      <w:start w:val="1"/>
+      <w:numFmt w:val="lowerRoman"/>
+      <w:lvlText w:val="%6."/>
+      <w:lvlJc w:val="right"/>
+      <w:pPr>
+        <w:ind w:left="4320" w:hanging="180"/>
+      </w:pPr>
+    </w:lvl>
+    <w:lvl w:ilvl="6" w:tplc="0409000F" w:tentative="1">
+      <w:start w:val="1"/>
+      <w:numFmt w:val="decimal"/>
+      <w:lvlText w:val="%7."/>
+      <w:lvlJc w:val="left"/>
+      <w:pPr>
+        <w:ind w:left="5040" w:hanging="360"/>
+      </w:pPr>
+    </w:lvl>
+    <w:lvl w:ilvl="7" w:tplc="04090019" w:tentative="1">
+      <w:start w:val="1"/>
+      <w:numFmt w:val="lowerLetter"/>
+      <w:lvlText w:val="%8."/>
+      <w:lvlJc w:val="left"/>
+      <w:pPr>
+        <w:ind w:left="5760" w:hanging="360"/>
+      </w:pPr>
+    </w:lvl>
+    <w:lvl w:ilvl="8" w:tplc="0409001B" w:tentative="1">
+      <w:start w:val="1"/>
+      <w:numFmt w:val="lowerRoman"/>
+      <w:lvlText w:val="%9."/>
+      <w:lvlJc w:val="right"/>
+      <w:pPr>
+        <w:ind w:left="6480" w:hanging="180"/>
+      </w:pPr>
+    </w:lvl>
+  </w:abstractNum>
   <w:num w:numId="1">
     <w:abstractNumId w:val="0"/>
+  </w:num>
+  <w:num w:numId="2">
+    <w:abstractNumId w:val="1"/>
   </w:num>
 </w:numbering>
 </file>
@@ -1624,9 +2561,32 @@
       <w:szCs w:val="32"/>
     </w:rPr>
   </w:style>
+  <w:style w:type="paragraph" w:styleId="Heading2">
+    <w:name w:val="heading 2"/>
+    <w:basedOn w:val="Normal"/>
+    <w:next w:val="Normal"/>
+    <w:link w:val="Heading2Char"/>
+    <w:uiPriority w:val="9"/>
+    <w:unhideWhenUsed/>
+    <w:qFormat/>
+    <w:rsid w:val="00AB6D49"/>
+    <w:pPr>
+      <w:keepNext/>
+      <w:keepLines/>
+      <w:spacing w:before="40" w:after="0"/>
+      <w:outlineLvl w:val="1"/>
+    </w:pPr>
+    <w:rPr>
+      <w:rFonts w:asciiTheme="majorHAnsi" w:eastAsiaTheme="majorEastAsia" w:hAnsiTheme="majorHAnsi" w:cstheme="majorBidi"/>
+      <w:color w:val="2F5496" w:themeColor="accent1" w:themeShade="BF"/>
+      <w:sz w:val="26"/>
+      <w:szCs w:val="26"/>
+    </w:rPr>
+  </w:style>
   <w:style w:type="character" w:default="1" w:styleId="DefaultParagraphFont">
     <w:name w:val="Default Paragraph Font"/>
     <w:uiPriority w:val="1"/>
+    <w:semiHidden/>
     <w:unhideWhenUsed/>
   </w:style>
   <w:style w:type="table" w:default="1" w:styleId="TableNormal">
@@ -1808,6 +2768,67 @@
         <w:insideV w:val="single" w:sz="4" w:space="0" w:color="BFBFBF" w:themeColor="background1" w:themeShade="BF"/>
       </w:tblBorders>
     </w:tblPr>
+  </w:style>
+  <w:style w:type="character" w:customStyle="1" w:styleId="Heading2Char">
+    <w:name w:val="Heading 2 Char"/>
+    <w:basedOn w:val="DefaultParagraphFont"/>
+    <w:link w:val="Heading2"/>
+    <w:uiPriority w:val="9"/>
+    <w:rsid w:val="00AB6D49"/>
+    <w:rPr>
+      <w:rFonts w:asciiTheme="majorHAnsi" w:eastAsiaTheme="majorEastAsia" w:hAnsiTheme="majorHAnsi" w:cstheme="majorBidi"/>
+      <w:color w:val="2F5496" w:themeColor="accent1" w:themeShade="BF"/>
+      <w:sz w:val="26"/>
+      <w:szCs w:val="26"/>
+    </w:rPr>
+  </w:style>
+  <w:style w:type="paragraph" w:styleId="HTMLPreformatted">
+    <w:name w:val="HTML Preformatted"/>
+    <w:basedOn w:val="Normal"/>
+    <w:link w:val="HTMLPreformattedChar"/>
+    <w:uiPriority w:val="99"/>
+    <w:semiHidden/>
+    <w:unhideWhenUsed/>
+    <w:rsid w:val="0002364F"/>
+    <w:pPr>
+      <w:tabs>
+        <w:tab w:val="left" w:pos="916"/>
+        <w:tab w:val="left" w:pos="1832"/>
+        <w:tab w:val="left" w:pos="2748"/>
+        <w:tab w:val="left" w:pos="3664"/>
+        <w:tab w:val="left" w:pos="4580"/>
+        <w:tab w:val="left" w:pos="5496"/>
+        <w:tab w:val="left" w:pos="6412"/>
+        <w:tab w:val="left" w:pos="7328"/>
+        <w:tab w:val="left" w:pos="8244"/>
+        <w:tab w:val="left" w:pos="9160"/>
+        <w:tab w:val="left" w:pos="10076"/>
+        <w:tab w:val="left" w:pos="10992"/>
+        <w:tab w:val="left" w:pos="11908"/>
+        <w:tab w:val="left" w:pos="12824"/>
+        <w:tab w:val="left" w:pos="13740"/>
+        <w:tab w:val="left" w:pos="14656"/>
+      </w:tabs>
+      <w:spacing w:after="0" w:line="240" w:lineRule="auto"/>
+    </w:pPr>
+    <w:rPr>
+      <w:rFonts w:ascii="Courier New" w:eastAsia="Times New Roman" w:hAnsi="Courier New" w:cs="Courier New"/>
+      <w:sz w:val="20"/>
+      <w:szCs w:val="20"/>
+    </w:rPr>
+  </w:style>
+  <w:style w:type="character" w:customStyle="1" w:styleId="HTMLPreformattedChar">
+    <w:name w:val="HTML Preformatted Char"/>
+    <w:basedOn w:val="DefaultParagraphFont"/>
+    <w:link w:val="HTMLPreformatted"/>
+    <w:uiPriority w:val="99"/>
+    <w:semiHidden/>
+    <w:rsid w:val="0002364F"/>
+    <w:rPr>
+      <w:rFonts w:ascii="Courier New" w:eastAsia="Times New Roman" w:hAnsi="Courier New" w:cs="Courier New"/>
+      <w:sz w:val="20"/>
+      <w:szCs w:val="20"/>
+    </w:rPr>
   </w:style>
 </w:styles>
 </file>

</xml_diff>